<commit_message>
updated assignment 3 added Assignmrnt 4 and Project power Point
</commit_message>
<xml_diff>
--- a/Assignment3/Assignment 3.docx
+++ b/Assignment3/Assignment 3.docx
@@ -4,6 +4,11 @@
   <w:body>
     <w:p>
       <w:pPr>
+        <w:pStyle w:val="ListParagraph"/>
+        <w:numPr>
+          <w:ilvl w:val="0"/>
+          <w:numId w:val="1"/>
+        </w:numPr>
         <w:rPr>
           <w:noProof/>
           <w:sz w:val="36"/>
@@ -12,11 +17,13 @@
       </w:pPr>
       <w:r>
         <w:rPr>
-          <w:noProof/>
+          <w:rFonts w:ascii="Arial" w:hAnsi="Arial" w:cs="Arial"/>
+          <w:color w:val="414141"/>
           <w:sz w:val="36"/>
           <w:szCs w:val="36"/>
-        </w:rPr>
-        <w:t>1.</w:t>
+          <w:shd w:val="clear" w:color="auto" w:fill="FFFFFF"/>
+        </w:rPr>
+        <w:t>System Architecture diagram</w:t>
       </w:r>
       <w:r>
         <w:rPr>
@@ -24,7 +31,7 @@
           <w:sz w:val="36"/>
           <w:szCs w:val="36"/>
         </w:rPr>
-        <w:t>Class and Sequence diagram</w:t>
+        <w:t xml:space="preserve"> and </w:t>
       </w:r>
       <w:r>
         <w:rPr>
@@ -32,7 +39,114 @@
           <w:sz w:val="36"/>
           <w:szCs w:val="36"/>
         </w:rPr>
+        <w:t>class</w:t>
+      </w:r>
+      <w:r>
+        <w:rPr>
+          <w:noProof/>
+          <w:sz w:val="36"/>
+          <w:szCs w:val="36"/>
+        </w:rPr>
+        <w:t xml:space="preserve"> diagram</w:t>
+      </w:r>
+      <w:r>
+        <w:rPr>
+          <w:noProof/>
+          <w:sz w:val="36"/>
+          <w:szCs w:val="36"/>
+        </w:rPr>
         <w:t xml:space="preserve"> of Order Tracking System</w:t>
+      </w:r>
+    </w:p>
+    <w:p>
+      <w:pPr>
+        <w:pStyle w:val="ListParagraph"/>
+        <w:ind w:left="732"/>
+        <w:rPr>
+          <w:noProof/>
+          <w:sz w:val="32"/>
+          <w:szCs w:val="32"/>
+        </w:rPr>
+      </w:pPr>
+      <w:r>
+        <w:rPr>
+          <w:noProof/>
+          <w:sz w:val="32"/>
+          <w:szCs w:val="32"/>
+        </w:rPr>
+        <w:t xml:space="preserve">1. </w:t>
+      </w:r>
+      <w:r>
+        <w:rPr>
+          <w:noProof/>
+          <w:sz w:val="32"/>
+          <w:szCs w:val="32"/>
+        </w:rPr>
+        <w:t>1   System Architecture diagram</w:t>
+      </w:r>
+    </w:p>
+    <w:p>
+      <w:pPr>
+        <w:pStyle w:val="ListParagraph"/>
+        <w:ind w:left="732"/>
+        <w:rPr>
+          <w:noProof/>
+          <w:sz w:val="32"/>
+          <w:szCs w:val="32"/>
+        </w:rPr>
+      </w:pPr>
+      <w:r>
+        <w:rPr>
+          <w:noProof/>
+        </w:rPr>
+        <w:drawing>
+          <wp:inline distT="0" distB="0" distL="0" distR="0" wp14:anchorId="7E2A07E5" wp14:editId="49588550">
+            <wp:extent cx="5943600" cy="2576830"/>
+            <wp:effectExtent l="0" t="0" r="0" b="0"/>
+            <wp:docPr id="4" name="Picture 4"/>
+            <wp:cNvGraphicFramePr>
+              <a:graphicFrameLocks xmlns:a="http://schemas.openxmlformats.org/drawingml/2006/main" noChangeAspect="1"/>
+            </wp:cNvGraphicFramePr>
+            <a:graphic xmlns:a="http://schemas.openxmlformats.org/drawingml/2006/main">
+              <a:graphicData uri="http://schemas.openxmlformats.org/drawingml/2006/picture">
+                <pic:pic xmlns:pic="http://schemas.openxmlformats.org/drawingml/2006/picture">
+                  <pic:nvPicPr>
+                    <pic:cNvPr id="0" name="Picture 1"/>
+                    <pic:cNvPicPr>
+                      <a:picLocks noChangeAspect="1" noChangeArrowheads="1"/>
+                    </pic:cNvPicPr>
+                  </pic:nvPicPr>
+                  <pic:blipFill>
+                    <a:blip r:embed="rId5" cstate="print">
+                      <a:extLst>
+                        <a:ext uri="{28A0092B-C50C-407E-A947-70E740481C1C}">
+                          <a14:useLocalDpi xmlns:a14="http://schemas.microsoft.com/office/drawing/2010/main" val="0"/>
+                        </a:ext>
+                      </a:extLst>
+                    </a:blip>
+                    <a:srcRect/>
+                    <a:stretch>
+                      <a:fillRect/>
+                    </a:stretch>
+                  </pic:blipFill>
+                  <pic:spPr bwMode="auto">
+                    <a:xfrm>
+                      <a:off x="0" y="0"/>
+                      <a:ext cx="5943600" cy="2576830"/>
+                    </a:xfrm>
+                    <a:prstGeom prst="rect">
+                      <a:avLst/>
+                    </a:prstGeom>
+                    <a:noFill/>
+                    <a:ln>
+                      <a:noFill/>
+                    </a:ln>
+                  </pic:spPr>
+                </pic:pic>
+              </a:graphicData>
+            </a:graphic>
+          </wp:inline>
+        </w:drawing>
       </w:r>
       <w:bookmarkStart w:id="0" w:name="_GoBack"/>
       <w:bookmarkEnd w:id="0"/>
@@ -51,7 +165,31 @@
           <w:sz w:val="32"/>
           <w:szCs w:val="32"/>
         </w:rPr>
-        <w:t>1.1 class diagram</w:t>
+        <w:t xml:space="preserve">          </w:t>
+      </w:r>
+      <w:r>
+        <w:rPr>
+          <w:noProof/>
+          <w:sz w:val="32"/>
+          <w:szCs w:val="32"/>
+        </w:rPr>
+        <w:t xml:space="preserve">1. </w:t>
+      </w:r>
+      <w:r>
+        <w:rPr>
+          <w:noProof/>
+          <w:sz w:val="32"/>
+          <w:szCs w:val="32"/>
+        </w:rPr>
+        <w:t xml:space="preserve">2   </w:t>
+      </w:r>
+      <w:r>
+        <w:rPr>
+          <w:noProof/>
+          <w:sz w:val="32"/>
+          <w:szCs w:val="32"/>
+        </w:rPr>
+        <w:t>class diagram</w:t>
       </w:r>
     </w:p>
     <w:p>
@@ -77,7 +215,7 @@
                     </pic:cNvPicPr>
                   </pic:nvPicPr>
                   <pic:blipFill>
-                    <a:blip r:embed="rId4">
+                    <a:blip r:embed="rId6">
                       <a:extLst>
                         <a:ext uri="{28A0092B-C50C-407E-A947-70E740481C1C}">
                           <a14:useLocalDpi xmlns:a14="http://schemas.microsoft.com/office/drawing/2010/main" val="0"/>
@@ -109,148 +247,6 @@
         </w:drawing>
       </w:r>
     </w:p>
-    <w:p>
-      <w:pPr>
-        <w:rPr>
-          <w:noProof/>
-        </w:rPr>
-      </w:pPr>
-      <w:r>
-        <w:rPr>
-          <w:noProof/>
-        </w:rPr>
-        <w:t>1.2 Billing for Corporate customer</w:t>
-      </w:r>
-    </w:p>
-    <w:p>
-      <w:r>
-        <w:rPr>
-          <w:noProof/>
-        </w:rPr>
-        <w:drawing>
-          <wp:inline distT="0" distB="0" distL="0" distR="0" wp14:anchorId="137FC896" wp14:editId="6F3D3D95">
-            <wp:extent cx="6325138" cy="3086100"/>
-            <wp:effectExtent l="0" t="0" r="0" b="0"/>
-            <wp:docPr id="2" name="Picture 2"/>
-            <wp:cNvGraphicFramePr>
-              <a:graphicFrameLocks xmlns:a="http://schemas.openxmlformats.org/drawingml/2006/main" noChangeAspect="1"/>
-            </wp:cNvGraphicFramePr>
-            <a:graphic xmlns:a="http://schemas.openxmlformats.org/drawingml/2006/main">
-              <a:graphicData uri="http://schemas.openxmlformats.org/drawingml/2006/picture">
-                <pic:pic xmlns:pic="http://schemas.openxmlformats.org/drawingml/2006/picture">
-                  <pic:nvPicPr>
-                    <pic:cNvPr id="0" name="Picture 3"/>
-                    <pic:cNvPicPr>
-                      <a:picLocks noChangeAspect="1" noChangeArrowheads="1"/>
-                    </pic:cNvPicPr>
-                  </pic:nvPicPr>
-                  <pic:blipFill>
-                    <a:blip r:embed="rId5">
-                      <a:extLst>
-                        <a:ext uri="{28A0092B-C50C-407E-A947-70E740481C1C}">
-                          <a14:useLocalDpi xmlns:a14="http://schemas.microsoft.com/office/drawing/2010/main" val="0"/>
-                        </a:ext>
-                      </a:extLst>
-                    </a:blip>
-                    <a:srcRect/>
-                    <a:stretch>
-                      <a:fillRect/>
-                    </a:stretch>
-                  </pic:blipFill>
-                  <pic:spPr bwMode="auto">
-                    <a:xfrm>
-                      <a:off x="0" y="0"/>
-                      <a:ext cx="6413781" cy="3129350"/>
-                    </a:xfrm>
-                    <a:prstGeom prst="rect">
-                      <a:avLst/>
-                    </a:prstGeom>
-                    <a:noFill/>
-                    <a:ln>
-                      <a:noFill/>
-                    </a:ln>
-                  </pic:spPr>
-                </pic:pic>
-              </a:graphicData>
-            </a:graphic>
-          </wp:inline>
-        </w:drawing>
-      </w:r>
-    </w:p>
-    <w:p>
-      <w:pPr>
-        <w:rPr>
-          <w:noProof/>
-        </w:rPr>
-      </w:pPr>
-    </w:p>
-    <w:p/>
-    <w:p>
-      <w:r>
-        <w:lastRenderedPageBreak/>
-        <w:t xml:space="preserve">1.3 </w:t>
-      </w:r>
-      <w:proofErr w:type="spellStart"/>
-      <w:r>
-        <w:t>addProduct</w:t>
-      </w:r>
-      <w:proofErr w:type="spellEnd"/>
-    </w:p>
-    <w:p>
-      <w:r>
-        <w:rPr>
-          <w:noProof/>
-        </w:rPr>
-        <w:drawing>
-          <wp:inline distT="0" distB="0" distL="0" distR="0" wp14:anchorId="67266DD7" wp14:editId="341E22F7">
-            <wp:extent cx="5943600" cy="3424555"/>
-            <wp:effectExtent l="0" t="0" r="0" b="4445"/>
-            <wp:docPr id="3" name="Picture 3"/>
-            <wp:cNvGraphicFramePr>
-              <a:graphicFrameLocks xmlns:a="http://schemas.openxmlformats.org/drawingml/2006/main" noChangeAspect="1"/>
-            </wp:cNvGraphicFramePr>
-            <a:graphic xmlns:a="http://schemas.openxmlformats.org/drawingml/2006/main">
-              <a:graphicData uri="http://schemas.openxmlformats.org/drawingml/2006/picture">
-                <pic:pic xmlns:pic="http://schemas.openxmlformats.org/drawingml/2006/picture">
-                  <pic:nvPicPr>
-                    <pic:cNvPr id="0" name="Picture 1"/>
-                    <pic:cNvPicPr>
-                      <a:picLocks noChangeAspect="1" noChangeArrowheads="1"/>
-                    </pic:cNvPicPr>
-                  </pic:nvPicPr>
-                  <pic:blipFill>
-                    <a:blip r:embed="rId6">
-                      <a:extLst>
-                        <a:ext uri="{28A0092B-C50C-407E-A947-70E740481C1C}">
-                          <a14:useLocalDpi xmlns:a14="http://schemas.microsoft.com/office/drawing/2010/main" val="0"/>
-                        </a:ext>
-                      </a:extLst>
-                    </a:blip>
-                    <a:srcRect/>
-                    <a:stretch>
-                      <a:fillRect/>
-                    </a:stretch>
-                  </pic:blipFill>
-                  <pic:spPr bwMode="auto">
-                    <a:xfrm>
-                      <a:off x="0" y="0"/>
-                      <a:ext cx="5943600" cy="3424555"/>
-                    </a:xfrm>
-                    <a:prstGeom prst="rect">
-                      <a:avLst/>
-                    </a:prstGeom>
-                    <a:noFill/>
-                    <a:ln>
-                      <a:noFill/>
-                    </a:ln>
-                  </pic:spPr>
-                </pic:pic>
-              </a:graphicData>
-            </a:graphic>
-          </wp:inline>
-        </w:drawing>
-      </w:r>
-    </w:p>
     <w:sectPr>
       <w:pgSz w:w="12240" w:h="15840"/>
       <w:pgMar w:top="1440" w:right="1440" w:bottom="1440" w:left="1440" w:header="720" w:footer="720" w:gutter="0"/>
@@ -259,6 +255,103 @@
     </w:sectPr>
   </w:body>
 </w:document>
+</file>
+
+<file path=word/numbering.xml><?xml version="1.0" encoding="utf-8"?>
+<w:numbering xmlns:wpc="http://schemas.microsoft.com/office/word/2010/wordprocessingCanvas" xmlns:cx="http://schemas.microsoft.com/office/drawing/2014/chartex" xmlns:cx1="http://schemas.microsoft.com/office/drawing/2015/9/8/chartex" xmlns:cx2="http://schemas.microsoft.com/office/drawing/2015/10/21/chartex" xmlns:cx3="http://schemas.microsoft.com/office/drawing/2016/5/9/chartex" xmlns:cx4="http://schemas.microsoft.com/office/drawing/2016/5/10/chartex" xmlns:cx5="http://schemas.microsoft.com/office/drawing/2016/5/11/chartex" xmlns:cx6="http://schemas.microsoft.com/office/drawing/2016/5/12/chartex" xmlns:cx7="http://schemas.microsoft.com/office/drawing/2016/5/13/chartex" xmlns:cx8="http://schemas.microsoft.com/office/drawing/2016/5/14/chartex" xmlns:mc="http://schemas.openxmlformats.org/markup-compatibility/2006" xmlns:aink="http://schemas.microsoft.com/office/drawing/2016/ink" xmlns:am3d="http://schemas.microsoft.com/office/drawing/2017/model3d" xmlns:o="urn:schemas-microsoft-com:office:office" xmlns:r="http://schemas.openxmlformats.org/officeDocument/2006/relationships" xmlns:m="http://schemas.openxmlformats.org/officeDocument/2006/math" xmlns:v="urn:schemas-microsoft-com:vml" xmlns:wp14="http://schemas.microsoft.com/office/word/2010/wordprocessingDrawing" xmlns:wp="http://schemas.openxmlformats.org/drawingml/2006/wordprocessingDrawing" xmlns:w10="urn:schemas-microsoft-com:office:word" xmlns:w="http://schemas.openxmlformats.org/wordprocessingml/2006/main" xmlns:w14="http://schemas.microsoft.com/office/word/2010/wordml" xmlns:w15="http://schemas.microsoft.com/office/word/2012/wordml" xmlns:w16cid="http://schemas.microsoft.com/office/word/2016/wordml/cid" xmlns:w16se="http://schemas.microsoft.com/office/word/2015/wordml/symex" xmlns:wpg="http://schemas.microsoft.com/office/word/2010/wordprocessingGroup" xmlns:wpi="http://schemas.microsoft.com/office/word/2010/wordprocessingInk" xmlns:wne="http://schemas.microsoft.com/office/word/2006/wordml" xmlns:wps="http://schemas.microsoft.com/office/word/2010/wordprocessingShape" mc:Ignorable="w14 w15 w16se w16cid wp14">
+  <w:abstractNum w:abstractNumId="0" w15:restartNumberingAfterBreak="0">
+    <w:nsid w:val="16613A8C"/>
+    <w:multiLevelType w:val="hybridMultilevel"/>
+    <w:tmpl w:val="42AC1F98"/>
+    <w:lvl w:ilvl="0" w:tplc="95D47AAA">
+      <w:start w:val="1"/>
+      <w:numFmt w:val="decimal"/>
+      <w:lvlText w:val="%1."/>
+      <w:lvlJc w:val="left"/>
+      <w:pPr>
+        <w:ind w:left="732" w:hanging="372"/>
+      </w:pPr>
+      <w:rPr>
+        <w:rFonts w:hint="default"/>
+      </w:rPr>
+    </w:lvl>
+    <w:lvl w:ilvl="1" w:tplc="04090019" w:tentative="1">
+      <w:start w:val="1"/>
+      <w:numFmt w:val="lowerLetter"/>
+      <w:lvlText w:val="%2."/>
+      <w:lvlJc w:val="left"/>
+      <w:pPr>
+        <w:ind w:left="1440" w:hanging="360"/>
+      </w:pPr>
+    </w:lvl>
+    <w:lvl w:ilvl="2" w:tplc="0409001B" w:tentative="1">
+      <w:start w:val="1"/>
+      <w:numFmt w:val="lowerRoman"/>
+      <w:lvlText w:val="%3."/>
+      <w:lvlJc w:val="right"/>
+      <w:pPr>
+        <w:ind w:left="2160" w:hanging="180"/>
+      </w:pPr>
+    </w:lvl>
+    <w:lvl w:ilvl="3" w:tplc="0409000F" w:tentative="1">
+      <w:start w:val="1"/>
+      <w:numFmt w:val="decimal"/>
+      <w:lvlText w:val="%4."/>
+      <w:lvlJc w:val="left"/>
+      <w:pPr>
+        <w:ind w:left="2880" w:hanging="360"/>
+      </w:pPr>
+    </w:lvl>
+    <w:lvl w:ilvl="4" w:tplc="04090019" w:tentative="1">
+      <w:start w:val="1"/>
+      <w:numFmt w:val="lowerLetter"/>
+      <w:lvlText w:val="%5."/>
+      <w:lvlJc w:val="left"/>
+      <w:pPr>
+        <w:ind w:left="3600" w:hanging="360"/>
+      </w:pPr>
+    </w:lvl>
+    <w:lvl w:ilvl="5" w:tplc="0409001B" w:tentative="1">
+      <w:start w:val="1"/>
+      <w:numFmt w:val="lowerRoman"/>
+      <w:lvlText w:val="%6."/>
+      <w:lvlJc w:val="right"/>
+      <w:pPr>
+        <w:ind w:left="4320" w:hanging="180"/>
+      </w:pPr>
+    </w:lvl>
+    <w:lvl w:ilvl="6" w:tplc="0409000F" w:tentative="1">
+      <w:start w:val="1"/>
+      <w:numFmt w:val="decimal"/>
+      <w:lvlText w:val="%7."/>
+      <w:lvlJc w:val="left"/>
+      <w:pPr>
+        <w:ind w:left="5040" w:hanging="360"/>
+      </w:pPr>
+    </w:lvl>
+    <w:lvl w:ilvl="7" w:tplc="04090019" w:tentative="1">
+      <w:start w:val="1"/>
+      <w:numFmt w:val="lowerLetter"/>
+      <w:lvlText w:val="%8."/>
+      <w:lvlJc w:val="left"/>
+      <w:pPr>
+        <w:ind w:left="5760" w:hanging="360"/>
+      </w:pPr>
+    </w:lvl>
+    <w:lvl w:ilvl="8" w:tplc="0409001B" w:tentative="1">
+      <w:start w:val="1"/>
+      <w:numFmt w:val="lowerRoman"/>
+      <w:lvlText w:val="%9."/>
+      <w:lvlJc w:val="right"/>
+      <w:pPr>
+        <w:ind w:left="6480" w:hanging="180"/>
+      </w:pPr>
+    </w:lvl>
+  </w:abstractNum>
+  <w:num w:numId="1">
+    <w:abstractNumId w:val="0"/>
+  </w:num>
+</w:numbering>
 </file>
 
 <file path=word/styles.xml><?xml version="1.0" encoding="utf-8"?>
@@ -686,6 +779,17 @@
     <w:semiHidden/>
     <w:unhideWhenUsed/>
   </w:style>
+  <w:style w:type="paragraph" w:styleId="ListParagraph">
+    <w:name w:val="List Paragraph"/>
+    <w:basedOn w:val="Normal"/>
+    <w:uiPriority w:val="34"/>
+    <w:qFormat/>
+    <w:rsid w:val="005F27D8"/>
+    <w:pPr>
+      <w:ind w:left="720"/>
+      <w:contextualSpacing/>
+    </w:pPr>
+  </w:style>
 </w:styles>
 </file>
 

</xml_diff>